<commit_message>
Added detailed comments to the different methods. Cleaned-up the code.
</commit_message>
<xml_diff>
--- a/00_Allgemein/Organisation/Milestones.docx
+++ b/00_Allgemein/Organisation/Milestones.docx
@@ -1,6 +1,6 @@
 
 <file path=word/document.xml><?xml version="1.0" encoding="utf-8"?>
-<w:document xmlns:wpc="http://schemas.microsoft.com/office/word/2010/wordprocessingCanvas" xmlns:cx="http://schemas.microsoft.com/office/drawing/2014/chartex" xmlns:cx1="http://schemas.microsoft.com/office/drawing/2015/9/8/chartex" xmlns:cx2="http://schemas.microsoft.com/office/drawing/2015/10/21/chartex" xmlns:cx3="http://schemas.microsoft.com/office/drawing/2016/5/9/chartex" xmlns:cx4="http://schemas.microsoft.com/office/drawing/2016/5/10/chartex" xmlns:cx5="http://schemas.microsoft.com/office/drawing/2016/5/11/chartex" xmlns:cx6="http://schemas.microsoft.com/office/drawing/2016/5/12/chartex" xmlns:cx7="http://schemas.microsoft.com/office/drawing/2016/5/13/chartex" xmlns:cx8="http://schemas.microsoft.com/office/drawing/2016/5/14/chartex" xmlns:mc="http://schemas.openxmlformats.org/markup-compatibility/2006" xmlns:aink="http://schemas.microsoft.com/office/drawing/2016/ink" xmlns:am3d="http://schemas.microsoft.com/office/drawing/2017/model3d" xmlns:o="urn:schemas-microsoft-com:office:office" xmlns:r="http://schemas.openxmlformats.org/officeDocument/2006/relationships" xmlns:m="http://schemas.openxmlformats.org/officeDocument/2006/math" xmlns:v="urn:schemas-microsoft-com:vml" xmlns:wp14="http://schemas.microsoft.com/office/word/2010/wordprocessingDrawing" xmlns:wp="http://schemas.openxmlformats.org/drawingml/2006/wordprocessingDrawing" xmlns:w10="urn:schemas-microsoft-com:office:word" xmlns:w="http://schemas.openxmlformats.org/wordprocessingml/2006/main" xmlns:w14="http://schemas.microsoft.com/office/word/2010/wordml" xmlns:w15="http://schemas.microsoft.com/office/word/2012/wordml" xmlns:w16cid="http://schemas.microsoft.com/office/word/2016/wordml/cid" xmlns:w16se="http://schemas.microsoft.com/office/word/2015/wordml/symex" xmlns:wpg="http://schemas.microsoft.com/office/word/2010/wordprocessingGroup" xmlns:wpi="http://schemas.microsoft.com/office/word/2010/wordprocessingInk" xmlns:wne="http://schemas.microsoft.com/office/word/2006/wordml" xmlns:wps="http://schemas.microsoft.com/office/word/2010/wordprocessingShape" mc:Ignorable="w14 w15 w16se w16cid wp14">
+<w:document xmlns:wpc="http://schemas.microsoft.com/office/word/2010/wordprocessingCanvas" xmlns:cx="http://schemas.microsoft.com/office/drawing/2014/chartex" xmlns:cx1="http://schemas.microsoft.com/office/drawing/2015/9/8/chartex" xmlns:cx2="http://schemas.microsoft.com/office/drawing/2015/10/21/chartex" xmlns:cx3="http://schemas.microsoft.com/office/drawing/2016/5/9/chartex" xmlns:cx4="http://schemas.microsoft.com/office/drawing/2016/5/10/chartex" xmlns:cx5="http://schemas.microsoft.com/office/drawing/2016/5/11/chartex" xmlns:cx6="http://schemas.microsoft.com/office/drawing/2016/5/12/chartex" xmlns:cx7="http://schemas.microsoft.com/office/drawing/2016/5/13/chartex" xmlns:cx8="http://schemas.microsoft.com/office/drawing/2016/5/14/chartex" xmlns:mc="http://schemas.openxmlformats.org/markup-compatibility/2006" xmlns:aink="http://schemas.microsoft.com/office/drawing/2016/ink" xmlns:am3d="http://schemas.microsoft.com/office/drawing/2017/model3d" xmlns:o="urn:schemas-microsoft-com:office:office" xmlns:r="http://schemas.openxmlformats.org/officeDocument/2006/relationships" xmlns:m="http://schemas.openxmlformats.org/officeDocument/2006/math" xmlns:v="urn:schemas-microsoft-com:vml" xmlns:wp14="http://schemas.microsoft.com/office/word/2010/wordprocessingDrawing" xmlns:wp="http://schemas.openxmlformats.org/drawingml/2006/wordprocessingDrawing" xmlns:w10="urn:schemas-microsoft-com:office:word" xmlns:w="http://schemas.openxmlformats.org/wordprocessingml/2006/main" xmlns:w14="http://schemas.microsoft.com/office/word/2010/wordml" xmlns:w15="http://schemas.microsoft.com/office/word/2012/wordml" xmlns:w16cex="http://schemas.microsoft.com/office/word/2018/wordml/cex" xmlns:w16cid="http://schemas.microsoft.com/office/word/2016/wordml/cid" xmlns:w16="http://schemas.microsoft.com/office/word/2018/wordml" xmlns:w16se="http://schemas.microsoft.com/office/word/2015/wordml/symex" xmlns:wpg="http://schemas.microsoft.com/office/word/2010/wordprocessingGroup" xmlns:wpi="http://schemas.microsoft.com/office/word/2010/wordprocessingInk" xmlns:wne="http://schemas.microsoft.com/office/word/2006/wordml" xmlns:wps="http://schemas.microsoft.com/office/word/2010/wordprocessingShape" mc:Ignorable="w14 w15 w16se w16cid w16 w16cex wp14">
   <w:body>
     <w:p>
       <w:pPr>
@@ -960,90 +960,6 @@
         <w:rPr>
           <w:lang w:val="en-GB"/>
         </w:rPr>
-        <w:t xml:space="preserve">Ping 10 </w:t>
-      </w:r>
-    </w:p>
-    <w:p>
-      <w:pPr>
-        <w:spacing w:after="0" w:line="240" w:lineRule="auto"/>
-        <w:rPr>
-          <w:lang w:val="en-GB"/>
-        </w:rPr>
-      </w:pPr>
-      <w:r>
-        <w:rPr>
-          <w:lang w:val="en-GB"/>
-        </w:rPr>
-        <w:t xml:space="preserve">A ping message is regularly sent from server to client and processed meaningfully (connection losses are detected and handled) </w:t>
-      </w:r>
-    </w:p>
-    <w:p>
-      <w:pPr>
-        <w:spacing w:after="0" w:line="240" w:lineRule="auto"/>
-        <w:rPr>
-          <w:lang w:val="en-GB"/>
-        </w:rPr>
-      </w:pPr>
-      <w:r>
-        <w:rPr>
-          <w:lang w:val="en-GB"/>
-        </w:rPr>
-        <w:t xml:space="preserve"> </w:t>
-      </w:r>
-    </w:p>
-    <w:p>
-      <w:pPr>
-        <w:spacing w:after="0" w:line="240" w:lineRule="auto"/>
-        <w:rPr>
-          <w:lang w:val="en-GB"/>
-        </w:rPr>
-      </w:pPr>
-      <w:r>
-        <w:rPr>
-          <w:lang w:val="en-GB"/>
-        </w:rPr>
-        <w:t xml:space="preserve">Pong 10 </w:t>
-      </w:r>
-    </w:p>
-    <w:p>
-      <w:pPr>
-        <w:spacing w:after="0" w:line="240" w:lineRule="auto"/>
-        <w:rPr>
-          <w:lang w:val="en-GB"/>
-        </w:rPr>
-      </w:pPr>
-      <w:r>
-        <w:rPr>
-          <w:lang w:val="en-GB"/>
-        </w:rPr>
-        <w:t xml:space="preserve">A ping message is regularly sent from client to server and processed meaningfully (connection losses are detected and handled) </w:t>
-      </w:r>
-    </w:p>
-    <w:p>
-      <w:pPr>
-        <w:spacing w:after="0" w:line="240" w:lineRule="auto"/>
-        <w:rPr>
-          <w:lang w:val="en-GB"/>
-        </w:rPr>
-      </w:pPr>
-      <w:r>
-        <w:rPr>
-          <w:lang w:val="en-GB"/>
-        </w:rPr>
-        <w:t xml:space="preserve"> </w:t>
-      </w:r>
-    </w:p>
-    <w:p>
-      <w:pPr>
-        <w:spacing w:after="0" w:line="240" w:lineRule="auto"/>
-        <w:rPr>
-          <w:lang w:val="en-GB"/>
-        </w:rPr>
-      </w:pPr>
-      <w:r>
-        <w:rPr>
-          <w:lang w:val="en-GB"/>
-        </w:rPr>
         <w:t xml:space="preserve">Protocol Code 10 </w:t>
       </w:r>
     </w:p>
@@ -1180,6 +1096,7 @@
           <w:lang w:val="en-GB"/>
         </w:rPr>
       </w:pPr>
+      <w:bookmarkStart w:id="0" w:name="_GoBack"/>
       <w:r>
         <w:rPr>
           <w:lang w:val="en-GB"/>
@@ -1187,6 +1104,7 @@
         <w:t xml:space="preserve">Reasonable Software Quality concept </w:t>
       </w:r>
     </w:p>
+    <w:bookmarkEnd w:id="0"/>
     <w:p>
       <w:pPr>
         <w:spacing w:after="0" w:line="240" w:lineRule="auto"/>
@@ -1535,8 +1453,118 @@
           <w:lang w:val="en-GB"/>
         </w:rPr>
       </w:pPr>
-      <w:bookmarkStart w:id="0" w:name="_GoBack"/>
-      <w:bookmarkEnd w:id="0"/>
+    </w:p>
+    <w:p>
+      <w:pPr>
+        <w:spacing w:after="0" w:line="240" w:lineRule="auto"/>
+        <w:rPr>
+          <w:lang w:val="en-GB"/>
+        </w:rPr>
+      </w:pPr>
+      <w:r>
+        <w:rPr>
+          <w:lang w:val="en-GB"/>
+        </w:rPr>
+        <w:t xml:space="preserve">Command Line 5 </w:t>
+      </w:r>
+    </w:p>
+    <w:p>
+      <w:pPr>
+        <w:spacing w:after="0" w:line="240" w:lineRule="auto"/>
+        <w:rPr>
+          <w:lang w:val="en-GB"/>
+        </w:rPr>
+      </w:pPr>
+      <w:r>
+        <w:rPr>
+          <w:lang w:val="en-GB"/>
+        </w:rPr>
+        <w:t>Command line parameters are parsed correctly: (client &lt;</w:t>
+      </w:r>
+      <w:proofErr w:type="spellStart"/>
+      <w:r>
+        <w:rPr>
+          <w:lang w:val="en-GB"/>
+        </w:rPr>
+        <w:t>hostadress</w:t>
+      </w:r>
+      <w:proofErr w:type="spellEnd"/>
+      <w:r>
+        <w:rPr>
+          <w:lang w:val="en-GB"/>
+        </w:rPr>
+        <w:t xml:space="preserve">&gt;:&lt;port&gt; [&lt;username&gt;] | server &lt;port&gt;) </w:t>
+      </w:r>
+    </w:p>
+    <w:p>
+      <w:pPr>
+        <w:spacing w:after="0" w:line="240" w:lineRule="auto"/>
+        <w:rPr>
+          <w:lang w:val="en-GB"/>
+        </w:rPr>
+      </w:pPr>
+      <w:r>
+        <w:rPr>
+          <w:lang w:val="en-GB"/>
+        </w:rPr>
+        <w:t xml:space="preserve"> </w:t>
+      </w:r>
+    </w:p>
+    <w:p>
+      <w:pPr>
+        <w:spacing w:after="0" w:line="240" w:lineRule="auto"/>
+        <w:rPr>
+          <w:lang w:val="en-GB"/>
+        </w:rPr>
+      </w:pPr>
+      <w:r>
+        <w:rPr>
+          <w:lang w:val="en-GB"/>
+        </w:rPr>
+        <w:t xml:space="preserve">Dear Diary 10 </w:t>
+      </w:r>
+    </w:p>
+    <w:p>
+      <w:pPr>
+        <w:spacing w:after="0" w:line="240" w:lineRule="auto"/>
+        <w:rPr>
+          <w:lang w:val="en-GB"/>
+        </w:rPr>
+      </w:pPr>
+      <w:r>
+        <w:rPr>
+          <w:lang w:val="en-GB"/>
+        </w:rPr>
+        <w:t xml:space="preserve">Project diary is up to date and filled with meaningful entries </w:t>
+      </w:r>
+    </w:p>
+    <w:p>
+      <w:pPr>
+        <w:spacing w:after="0" w:line="240" w:lineRule="auto"/>
+        <w:rPr>
+          <w:lang w:val="en-GB"/>
+        </w:rPr>
+      </w:pPr>
+      <w:r>
+        <w:rPr>
+          <w:lang w:val="en-GB"/>
+        </w:rPr>
+        <w:t xml:space="preserve"> </w:t>
+      </w:r>
+    </w:p>
+    <w:p>
+      <w:pPr>
+        <w:spacing w:after="0" w:line="240" w:lineRule="auto"/>
+        <w:rPr>
+          <w:lang w:val="en-GB"/>
+        </w:rPr>
+      </w:pPr>
+      <w:r>
+        <w:rPr>
+          <w:lang w:val="en-GB"/>
+        </w:rPr>
+        <w:t xml:space="preserve">Demo! 10 </w:t>
+      </w:r>
     </w:p>
     <w:p>
       <w:pPr>
@@ -1550,720 +1578,608 @@
           <w:lang w:val="en-GB"/>
         </w:rPr>
         <w:lastRenderedPageBreak/>
-        <w:t xml:space="preserve">Command Line 5 </w:t>
-      </w:r>
-    </w:p>
-    <w:p>
-      <w:pPr>
-        <w:spacing w:after="0" w:line="240" w:lineRule="auto"/>
-        <w:rPr>
-          <w:lang w:val="en-GB"/>
-        </w:rPr>
-      </w:pPr>
-      <w:r>
-        <w:rPr>
-          <w:lang w:val="en-GB"/>
-        </w:rPr>
-        <w:t>Command line parameters are parsed correctly: (client &lt;</w:t>
+        <w:t xml:space="preserve">Present a working prototype of the game in the presentation </w:t>
+      </w:r>
+    </w:p>
+    <w:p>
+      <w:pPr>
+        <w:spacing w:after="0" w:line="240" w:lineRule="auto"/>
+        <w:rPr>
+          <w:lang w:val="en-GB"/>
+        </w:rPr>
+      </w:pPr>
+      <w:r>
+        <w:rPr>
+          <w:lang w:val="en-GB"/>
+        </w:rPr>
+        <w:t xml:space="preserve"> </w:t>
+      </w:r>
+    </w:p>
+    <w:p>
+      <w:pPr>
+        <w:spacing w:after="0" w:line="240" w:lineRule="auto"/>
+        <w:rPr>
+          <w:lang w:val="en-GB"/>
+        </w:rPr>
+      </w:pPr>
+      <w:r>
+        <w:rPr>
+          <w:lang w:val="en-GB"/>
+        </w:rPr>
+        <w:t xml:space="preserve">GUI 15 </w:t>
+      </w:r>
+    </w:p>
+    <w:p>
+      <w:pPr>
+        <w:spacing w:after="0" w:line="240" w:lineRule="auto"/>
+        <w:rPr>
+          <w:lang w:val="en-GB"/>
+        </w:rPr>
+      </w:pPr>
+      <w:r>
+        <w:rPr>
+          <w:lang w:val="en-GB"/>
+        </w:rPr>
+        <w:t xml:space="preserve">The chat is available via a basic GUI </w:t>
+      </w:r>
+    </w:p>
+    <w:p>
+      <w:pPr>
+        <w:spacing w:after="0" w:line="240" w:lineRule="auto"/>
+        <w:rPr>
+          <w:lang w:val="en-GB"/>
+        </w:rPr>
+      </w:pPr>
+      <w:r>
+        <w:rPr>
+          <w:lang w:val="en-GB"/>
+        </w:rPr>
+        <w:t xml:space="preserve"> </w:t>
+      </w:r>
+    </w:p>
+    <w:p>
+      <w:pPr>
+        <w:spacing w:after="0" w:line="240" w:lineRule="auto"/>
+        <w:rPr>
+          <w:lang w:val="en-GB"/>
+        </w:rPr>
+      </w:pPr>
+      <w:r>
+        <w:rPr>
+          <w:lang w:val="en-GB"/>
+        </w:rPr>
+        <w:t xml:space="preserve">Game List 5 </w:t>
+      </w:r>
+    </w:p>
+    <w:p>
+      <w:pPr>
+        <w:spacing w:after="0" w:line="240" w:lineRule="auto"/>
+        <w:rPr>
+          <w:lang w:val="en-GB"/>
+        </w:rPr>
+      </w:pPr>
+      <w:r>
+        <w:rPr>
+          <w:lang w:val="en-GB"/>
+        </w:rPr>
+        <w:t xml:space="preserve">There is a way to list open, ongoing as well as finished games. Their status is indicated </w:t>
+      </w:r>
+    </w:p>
+    <w:p>
+      <w:pPr>
+        <w:spacing w:after="0" w:line="240" w:lineRule="auto"/>
+        <w:rPr>
+          <w:lang w:val="en-GB"/>
+        </w:rPr>
+      </w:pPr>
+      <w:r>
+        <w:rPr>
+          <w:lang w:val="en-GB"/>
+        </w:rPr>
+        <w:t xml:space="preserve"> </w:t>
+      </w:r>
+    </w:p>
+    <w:p>
+      <w:pPr>
+        <w:spacing w:after="0" w:line="240" w:lineRule="auto"/>
+        <w:rPr>
+          <w:lang w:val="en-GB"/>
+        </w:rPr>
+      </w:pPr>
+      <w:r>
+        <w:rPr>
+          <w:lang w:val="en-GB"/>
+        </w:rPr>
+        <w:t xml:space="preserve">Game Logic 25 </w:t>
+      </w:r>
+    </w:p>
+    <w:p>
+      <w:pPr>
+        <w:spacing w:after="0" w:line="240" w:lineRule="auto"/>
+        <w:rPr>
+          <w:lang w:val="en-GB"/>
+        </w:rPr>
+      </w:pPr>
+      <w:r>
+        <w:rPr>
+          <w:lang w:val="en-GB"/>
+        </w:rPr>
+        <w:t xml:space="preserve">The main logic of the game as well as its fundamental mechanics are present and the game is playable </w:t>
+      </w:r>
+    </w:p>
+    <w:p>
+      <w:pPr>
+        <w:spacing w:after="0" w:line="240" w:lineRule="auto"/>
+        <w:rPr>
+          <w:lang w:val="en-GB"/>
+        </w:rPr>
+      </w:pPr>
+      <w:r>
+        <w:rPr>
+          <w:lang w:val="en-GB"/>
+        </w:rPr>
+        <w:t xml:space="preserve"> </w:t>
+      </w:r>
+    </w:p>
+    <w:p>
+      <w:pPr>
+        <w:spacing w:after="0" w:line="240" w:lineRule="auto"/>
+        <w:rPr>
+          <w:lang w:val="en-GB"/>
+        </w:rPr>
+      </w:pPr>
+      <w:r>
+        <w:rPr>
+          <w:lang w:val="en-GB"/>
+        </w:rPr>
+        <w:t xml:space="preserve">Game State 10 </w:t>
+      </w:r>
+    </w:p>
+    <w:p>
+      <w:pPr>
+        <w:spacing w:after="0" w:line="240" w:lineRule="auto"/>
+        <w:rPr>
+          <w:lang w:val="en-GB"/>
+        </w:rPr>
+      </w:pPr>
+      <w:r>
+        <w:rPr>
+          <w:lang w:val="en-GB"/>
+        </w:rPr>
+        <w:t xml:space="preserve">Game state is kept on server </w:t>
+      </w:r>
+    </w:p>
+    <w:p>
+      <w:pPr>
+        <w:spacing w:after="0" w:line="240" w:lineRule="auto"/>
+        <w:rPr>
+          <w:lang w:val="en-GB"/>
+        </w:rPr>
+      </w:pPr>
+      <w:r>
+        <w:rPr>
+          <w:lang w:val="en-GB"/>
+        </w:rPr>
+        <w:t xml:space="preserve"> </w:t>
+      </w:r>
+    </w:p>
+    <w:p>
+      <w:pPr>
+        <w:spacing w:after="0" w:line="240" w:lineRule="auto"/>
+        <w:rPr>
+          <w:lang w:val="en-GB"/>
+        </w:rPr>
+      </w:pPr>
+      <w:r>
+        <w:rPr>
+          <w:lang w:val="en-GB"/>
+        </w:rPr>
+        <w:t xml:space="preserve">Librarian 10 </w:t>
+      </w:r>
+    </w:p>
+    <w:p>
+      <w:pPr>
+        <w:spacing w:after="0" w:line="240" w:lineRule="auto"/>
+        <w:rPr>
+          <w:lang w:val="en-GB"/>
+        </w:rPr>
+      </w:pPr>
+      <w:r>
+        <w:rPr>
+          <w:lang w:val="en-GB"/>
+        </w:rPr>
+        <w:t xml:space="preserve">Use at least one external library besides JUnit. JavaFX does not count as an external library. </w:t>
+      </w:r>
+    </w:p>
+    <w:p>
+      <w:pPr>
+        <w:spacing w:after="0" w:line="240" w:lineRule="auto"/>
+        <w:rPr>
+          <w:lang w:val="en-GB"/>
+        </w:rPr>
+      </w:pPr>
+      <w:r>
+        <w:rPr>
+          <w:lang w:val="en-GB"/>
+        </w:rPr>
+        <w:t xml:space="preserve"> </w:t>
+      </w:r>
+    </w:p>
+    <w:p>
+      <w:pPr>
+        <w:spacing w:after="0" w:line="240" w:lineRule="auto"/>
+        <w:rPr>
+          <w:lang w:val="en-GB"/>
+        </w:rPr>
+      </w:pPr>
+      <w:r>
+        <w:rPr>
+          <w:lang w:val="en-GB"/>
+        </w:rPr>
+        <w:t xml:space="preserve">Lounging 10 </w:t>
+      </w:r>
+    </w:p>
+    <w:p>
+      <w:pPr>
+        <w:spacing w:after="0" w:line="240" w:lineRule="auto"/>
+        <w:rPr>
+          <w:lang w:val="en-GB"/>
+        </w:rPr>
+      </w:pPr>
+      <w:r>
+        <w:rPr>
+          <w:lang w:val="en-GB"/>
+        </w:rPr>
+        <w:t xml:space="preserve">Have support for multiple lobbies (one per game) with their respective internal chats </w:t>
+      </w:r>
+    </w:p>
+    <w:p>
+      <w:pPr>
+        <w:spacing w:after="0" w:line="240" w:lineRule="auto"/>
+        <w:rPr>
+          <w:lang w:val="en-GB"/>
+        </w:rPr>
+      </w:pPr>
+      <w:r>
+        <w:rPr>
+          <w:lang w:val="en-GB"/>
+        </w:rPr>
+        <w:t xml:space="preserve"> </w:t>
+      </w:r>
+    </w:p>
+    <w:p>
+      <w:pPr>
+        <w:spacing w:after="0" w:line="240" w:lineRule="auto"/>
+        <w:rPr>
+          <w:lang w:val="en-GB"/>
+        </w:rPr>
+      </w:pPr>
+      <w:r>
+        <w:rPr>
+          <w:lang w:val="en-GB"/>
+        </w:rPr>
+        <w:t xml:space="preserve">Manual 10 </w:t>
+      </w:r>
+    </w:p>
+    <w:p>
+      <w:pPr>
+        <w:spacing w:after="0" w:line="240" w:lineRule="auto"/>
+        <w:rPr>
+          <w:lang w:val="en-GB"/>
+        </w:rPr>
+      </w:pPr>
+      <w:r>
+        <w:rPr>
+          <w:lang w:val="en-GB"/>
+        </w:rPr>
+        <w:t xml:space="preserve">There is a manual which describes how the game is to be played </w:t>
+      </w:r>
+    </w:p>
+    <w:p>
+      <w:pPr>
+        <w:spacing w:after="0" w:line="240" w:lineRule="auto"/>
+        <w:rPr>
+          <w:lang w:val="en-GB"/>
+        </w:rPr>
+      </w:pPr>
+      <w:r>
+        <w:rPr>
+          <w:lang w:val="en-GB"/>
+        </w:rPr>
+        <w:t xml:space="preserve"> </w:t>
+      </w:r>
+    </w:p>
+    <w:p>
+      <w:pPr>
+        <w:spacing w:after="0" w:line="240" w:lineRule="auto"/>
+        <w:rPr>
+          <w:lang w:val="en-GB"/>
+        </w:rPr>
+      </w:pPr>
+      <w:r>
+        <w:rPr>
+          <w:lang w:val="en-GB"/>
+        </w:rPr>
+        <w:t xml:space="preserve">Player List 5 </w:t>
+      </w:r>
+    </w:p>
+    <w:p>
+      <w:pPr>
+        <w:spacing w:after="0" w:line="240" w:lineRule="auto"/>
+        <w:rPr>
+          <w:lang w:val="en-GB"/>
+        </w:rPr>
+      </w:pPr>
+      <w:r>
+        <w:rPr>
+          <w:lang w:val="en-GB"/>
+        </w:rPr>
+        <w:t xml:space="preserve">There is a way to list all players currently connected to the server </w:t>
+      </w:r>
+    </w:p>
+    <w:p>
+      <w:pPr>
+        <w:spacing w:after="0" w:line="240" w:lineRule="auto"/>
+        <w:rPr>
+          <w:lang w:val="en-GB"/>
+        </w:rPr>
+      </w:pPr>
+      <w:r>
+        <w:rPr>
+          <w:lang w:val="en-GB"/>
+        </w:rPr>
+        <w:t xml:space="preserve"> </w:t>
+      </w:r>
+    </w:p>
+    <w:p>
+      <w:pPr>
+        <w:spacing w:after="0" w:line="240" w:lineRule="auto"/>
+        <w:rPr>
+          <w:lang w:val="en-GB"/>
+        </w:rPr>
+      </w:pPr>
+      <w:r>
+        <w:rPr>
+          <w:lang w:val="en-GB"/>
+        </w:rPr>
+        <w:t xml:space="preserve">Progress Report 15 </w:t>
+      </w:r>
+    </w:p>
+    <w:p>
+      <w:pPr>
+        <w:spacing w:after="0" w:line="240" w:lineRule="auto"/>
+        <w:rPr>
+          <w:lang w:val="en-GB"/>
+        </w:rPr>
+      </w:pPr>
+      <w:r>
+        <w:rPr>
+          <w:lang w:val="en-GB"/>
+        </w:rPr>
+        <w:t xml:space="preserve">How things are going - project timeline and responsibilities, changes and problems </w:t>
+      </w:r>
+    </w:p>
+    <w:p>
+      <w:pPr>
+        <w:spacing w:after="0" w:line="240" w:lineRule="auto"/>
+        <w:rPr>
+          <w:lang w:val="en-GB"/>
+        </w:rPr>
+      </w:pPr>
+      <w:r>
+        <w:rPr>
+          <w:lang w:val="en-GB"/>
+        </w:rPr>
+        <w:t xml:space="preserve"> </w:t>
+      </w:r>
+    </w:p>
+    <w:p>
+      <w:pPr>
+        <w:spacing w:after="0" w:line="240" w:lineRule="auto"/>
+        <w:rPr>
+          <w:lang w:val="en-GB"/>
+        </w:rPr>
+      </w:pPr>
+      <w:r>
+        <w:rPr>
+          <w:lang w:val="en-GB"/>
+        </w:rPr>
+        <w:t xml:space="preserve">Protocol Code 10 </w:t>
+      </w:r>
+    </w:p>
+    <w:p>
+      <w:pPr>
+        <w:spacing w:after="0" w:line="240" w:lineRule="auto"/>
+        <w:rPr>
+          <w:lang w:val="en-GB"/>
+        </w:rPr>
+      </w:pPr>
+      <w:r>
+        <w:rPr>
+          <w:lang w:val="en-GB"/>
+        </w:rPr>
+        <w:t xml:space="preserve">Network protocol is completely defined and documented in source code </w:t>
+      </w:r>
+    </w:p>
+    <w:p>
+      <w:pPr>
+        <w:spacing w:after="0" w:line="240" w:lineRule="auto"/>
+        <w:rPr>
+          <w:lang w:val="en-GB"/>
+        </w:rPr>
+      </w:pPr>
+      <w:r>
+        <w:rPr>
+          <w:lang w:val="en-GB"/>
+        </w:rPr>
+        <w:t xml:space="preserve"> </w:t>
+      </w:r>
+    </w:p>
+    <w:p>
+      <w:pPr>
+        <w:spacing w:after="0" w:line="240" w:lineRule="auto"/>
+        <w:rPr>
+          <w:lang w:val="en-GB"/>
+        </w:rPr>
+      </w:pPr>
+      <w:r>
+        <w:rPr>
+          <w:lang w:val="en-GB"/>
+        </w:rPr>
+        <w:t xml:space="preserve">Protocol Document 5 </w:t>
+      </w:r>
+    </w:p>
+    <w:p>
+      <w:pPr>
+        <w:spacing w:after="0" w:line="240" w:lineRule="auto"/>
+        <w:rPr>
+          <w:lang w:val="en-GB"/>
+        </w:rPr>
+      </w:pPr>
+      <w:r>
+        <w:rPr>
+          <w:lang w:val="en-GB"/>
+        </w:rPr>
+        <w:t xml:space="preserve">The definition of the network protocol in the external document is up to date </w:t>
+      </w:r>
+    </w:p>
+    <w:p>
+      <w:pPr>
+        <w:spacing w:after="0" w:line="240" w:lineRule="auto"/>
+        <w:rPr>
+          <w:lang w:val="en-GB"/>
+        </w:rPr>
+      </w:pPr>
+      <w:r>
+        <w:rPr>
+          <w:lang w:val="en-GB"/>
+        </w:rPr>
+        <w:t xml:space="preserve"> </w:t>
+      </w:r>
+    </w:p>
+    <w:p>
+      <w:pPr>
+        <w:spacing w:after="0" w:line="240" w:lineRule="auto"/>
+        <w:rPr>
+          <w:lang w:val="en-GB"/>
+        </w:rPr>
+      </w:pPr>
+      <w:r>
+        <w:rPr>
+          <w:lang w:val="en-GB"/>
+        </w:rPr>
+        <w:t xml:space="preserve">QA 10 </w:t>
+      </w:r>
+    </w:p>
+    <w:p>
+      <w:pPr>
+        <w:spacing w:after="0" w:line="240" w:lineRule="auto"/>
+        <w:rPr>
+          <w:lang w:val="en-GB"/>
+        </w:rPr>
+      </w:pPr>
+      <w:r>
+        <w:rPr>
+          <w:lang w:val="en-GB"/>
+        </w:rPr>
+        <w:t xml:space="preserve">Present your QA measures which can also be found in the updated document </w:t>
+      </w:r>
+    </w:p>
+    <w:p>
+      <w:pPr>
+        <w:spacing w:after="0" w:line="240" w:lineRule="auto"/>
+        <w:rPr>
+          <w:lang w:val="en-GB"/>
+        </w:rPr>
+      </w:pPr>
+      <w:r>
+        <w:rPr>
+          <w:lang w:val="en-GB"/>
+        </w:rPr>
+        <w:t xml:space="preserve"> </w:t>
+      </w:r>
+    </w:p>
+    <w:p>
+      <w:pPr>
+        <w:spacing w:after="0" w:line="240" w:lineRule="auto"/>
+        <w:rPr>
+          <w:lang w:val="en-GB"/>
+        </w:rPr>
+      </w:pPr>
+      <w:r>
+        <w:rPr>
+          <w:lang w:val="en-GB"/>
+        </w:rPr>
+        <w:t xml:space="preserve">QA (advanced) 10 </w:t>
+      </w:r>
+    </w:p>
+    <w:p>
+      <w:pPr>
+        <w:spacing w:after="0" w:line="240" w:lineRule="auto"/>
+        <w:rPr>
+          <w:lang w:val="en-GB"/>
+        </w:rPr>
+      </w:pPr>
+      <w:r>
+        <w:rPr>
+          <w:lang w:val="en-GB"/>
+        </w:rPr>
+        <w:t xml:space="preserve">Have a well thought out and detailed written QA concept and a solid and realistic plan on how to implement it. If possible, have a first result of your metrics. </w:t>
+      </w:r>
+    </w:p>
+    <w:p>
+      <w:pPr>
+        <w:spacing w:after="0" w:line="240" w:lineRule="auto"/>
+        <w:rPr>
+          <w:lang w:val="en-GB"/>
+        </w:rPr>
+      </w:pPr>
+      <w:r>
+        <w:rPr>
+          <w:lang w:val="en-GB"/>
+        </w:rPr>
+        <w:t xml:space="preserve"> </w:t>
+      </w:r>
+    </w:p>
+    <w:p>
+      <w:pPr>
+        <w:spacing w:after="0" w:line="240" w:lineRule="auto"/>
+        <w:rPr>
+          <w:lang w:val="en-GB"/>
+        </w:rPr>
+      </w:pPr>
+      <w:r>
+        <w:rPr>
+          <w:lang w:val="en-GB"/>
+        </w:rPr>
+        <w:t xml:space="preserve">Rules to Code 5 </w:t>
+      </w:r>
+    </w:p>
+    <w:p>
+      <w:pPr>
+        <w:spacing w:after="0" w:line="240" w:lineRule="auto"/>
+        <w:rPr>
+          <w:lang w:val="en-GB"/>
+        </w:rPr>
+      </w:pPr>
+      <w:r>
+        <w:rPr>
+          <w:lang w:val="en-GB"/>
+        </w:rPr>
+        <w:t xml:space="preserve">How is the </w:t>
       </w:r>
       <w:proofErr w:type="spellStart"/>
       <w:r>
         <w:rPr>
           <w:lang w:val="en-GB"/>
         </w:rPr>
-        <w:t>hostadress</w:t>
+        <w:t>gamestate</w:t>
       </w:r>
       <w:proofErr w:type="spellEnd"/>
       <w:r>
         <w:rPr>
           <w:lang w:val="en-GB"/>
         </w:rPr>
-        <w:t xml:space="preserve">&gt;:&lt;port&gt; [&lt;username&gt;] | server &lt;port&gt;) </w:t>
-      </w:r>
-    </w:p>
-    <w:p>
-      <w:pPr>
-        <w:spacing w:after="0" w:line="240" w:lineRule="auto"/>
-        <w:rPr>
-          <w:lang w:val="en-GB"/>
-        </w:rPr>
-      </w:pPr>
-      <w:r>
-        <w:rPr>
-          <w:lang w:val="en-GB"/>
-        </w:rPr>
-        <w:t xml:space="preserve"> </w:t>
-      </w:r>
-    </w:p>
-    <w:p>
-      <w:pPr>
-        <w:spacing w:after="0" w:line="240" w:lineRule="auto"/>
-        <w:rPr>
-          <w:lang w:val="en-GB"/>
-        </w:rPr>
-      </w:pPr>
-      <w:r>
-        <w:rPr>
-          <w:lang w:val="en-GB"/>
-        </w:rPr>
-        <w:t xml:space="preserve">Dear Diary 10 </w:t>
-      </w:r>
-    </w:p>
-    <w:p>
-      <w:pPr>
-        <w:spacing w:after="0" w:line="240" w:lineRule="auto"/>
-        <w:rPr>
-          <w:lang w:val="en-GB"/>
-        </w:rPr>
-      </w:pPr>
-      <w:r>
-        <w:rPr>
-          <w:lang w:val="en-GB"/>
-        </w:rPr>
-        <w:t xml:space="preserve">Project diary is up to date and filled with meaningful entries </w:t>
-      </w:r>
-    </w:p>
-    <w:p>
-      <w:pPr>
-        <w:spacing w:after="0" w:line="240" w:lineRule="auto"/>
-        <w:rPr>
-          <w:lang w:val="en-GB"/>
-        </w:rPr>
-      </w:pPr>
-      <w:r>
-        <w:rPr>
-          <w:lang w:val="en-GB"/>
-        </w:rPr>
-        <w:t xml:space="preserve"> </w:t>
-      </w:r>
-    </w:p>
-    <w:p>
-      <w:pPr>
-        <w:spacing w:after="0" w:line="240" w:lineRule="auto"/>
-        <w:rPr>
-          <w:lang w:val="en-GB"/>
-        </w:rPr>
-      </w:pPr>
-      <w:r>
-        <w:rPr>
-          <w:lang w:val="en-GB"/>
-        </w:rPr>
-        <w:t xml:space="preserve">Demo! 10 </w:t>
-      </w:r>
-    </w:p>
-    <w:p>
-      <w:pPr>
-        <w:spacing w:after="0" w:line="240" w:lineRule="auto"/>
-        <w:rPr>
-          <w:lang w:val="en-GB"/>
-        </w:rPr>
-      </w:pPr>
-      <w:r>
-        <w:rPr>
-          <w:lang w:val="en-GB"/>
-        </w:rPr>
-        <w:t xml:space="preserve">Present a working prototype of the game in the presentation </w:t>
-      </w:r>
-    </w:p>
-    <w:p>
-      <w:pPr>
-        <w:spacing w:after="0" w:line="240" w:lineRule="auto"/>
-        <w:rPr>
-          <w:lang w:val="en-GB"/>
-        </w:rPr>
-      </w:pPr>
-      <w:r>
-        <w:rPr>
-          <w:lang w:val="en-GB"/>
-        </w:rPr>
-        <w:t xml:space="preserve"> </w:t>
-      </w:r>
-    </w:p>
-    <w:p>
-      <w:pPr>
-        <w:spacing w:after="0" w:line="240" w:lineRule="auto"/>
-        <w:rPr>
-          <w:lang w:val="en-GB"/>
-        </w:rPr>
-      </w:pPr>
-      <w:r>
-        <w:rPr>
-          <w:lang w:val="en-GB"/>
-        </w:rPr>
-        <w:t xml:space="preserve">GUI 15 </w:t>
-      </w:r>
-    </w:p>
-    <w:p>
-      <w:pPr>
-        <w:spacing w:after="0" w:line="240" w:lineRule="auto"/>
-        <w:rPr>
-          <w:lang w:val="en-GB"/>
-        </w:rPr>
-      </w:pPr>
-      <w:r>
-        <w:rPr>
-          <w:lang w:val="en-GB"/>
-        </w:rPr>
-        <w:t xml:space="preserve">The chat is available via a basic GUI </w:t>
-      </w:r>
-    </w:p>
-    <w:p>
-      <w:pPr>
-        <w:spacing w:after="0" w:line="240" w:lineRule="auto"/>
-        <w:rPr>
-          <w:lang w:val="en-GB"/>
-        </w:rPr>
-      </w:pPr>
-      <w:r>
-        <w:rPr>
-          <w:lang w:val="en-GB"/>
-        </w:rPr>
-        <w:t xml:space="preserve"> </w:t>
-      </w:r>
-    </w:p>
-    <w:p>
-      <w:pPr>
-        <w:spacing w:after="0" w:line="240" w:lineRule="auto"/>
-        <w:rPr>
-          <w:lang w:val="en-GB"/>
-        </w:rPr>
-      </w:pPr>
-      <w:r>
-        <w:rPr>
-          <w:lang w:val="en-GB"/>
-        </w:rPr>
-        <w:t xml:space="preserve">Game List 5 </w:t>
-      </w:r>
-    </w:p>
-    <w:p>
-      <w:pPr>
-        <w:spacing w:after="0" w:line="240" w:lineRule="auto"/>
-        <w:rPr>
-          <w:lang w:val="en-GB"/>
-        </w:rPr>
-      </w:pPr>
-      <w:r>
-        <w:rPr>
-          <w:lang w:val="en-GB"/>
-        </w:rPr>
-        <w:t xml:space="preserve">There is a way to list open, ongoing as well as finished games. Their status is indicated </w:t>
-      </w:r>
-    </w:p>
-    <w:p>
-      <w:pPr>
-        <w:spacing w:after="0" w:line="240" w:lineRule="auto"/>
-        <w:rPr>
-          <w:lang w:val="en-GB"/>
-        </w:rPr>
-      </w:pPr>
-      <w:r>
-        <w:rPr>
-          <w:lang w:val="en-GB"/>
-        </w:rPr>
-        <w:t xml:space="preserve"> </w:t>
-      </w:r>
-    </w:p>
-    <w:p>
-      <w:pPr>
-        <w:spacing w:after="0" w:line="240" w:lineRule="auto"/>
-        <w:rPr>
-          <w:lang w:val="en-GB"/>
-        </w:rPr>
-      </w:pPr>
-      <w:r>
-        <w:rPr>
-          <w:lang w:val="en-GB"/>
-        </w:rPr>
-        <w:t xml:space="preserve">Game Logic 25 </w:t>
-      </w:r>
-    </w:p>
-    <w:p>
-      <w:pPr>
-        <w:spacing w:after="0" w:line="240" w:lineRule="auto"/>
-        <w:rPr>
-          <w:lang w:val="en-GB"/>
-        </w:rPr>
-      </w:pPr>
-      <w:r>
-        <w:rPr>
-          <w:lang w:val="en-GB"/>
-        </w:rPr>
-        <w:t xml:space="preserve">The main logic of the game as well as its fundamental mechanics are present and the game is playable </w:t>
-      </w:r>
-    </w:p>
-    <w:p>
-      <w:pPr>
-        <w:spacing w:after="0" w:line="240" w:lineRule="auto"/>
-        <w:rPr>
-          <w:lang w:val="en-GB"/>
-        </w:rPr>
-      </w:pPr>
-      <w:r>
-        <w:rPr>
-          <w:lang w:val="en-GB"/>
-        </w:rPr>
-        <w:t xml:space="preserve"> </w:t>
-      </w:r>
-    </w:p>
-    <w:p>
-      <w:pPr>
-        <w:spacing w:after="0" w:line="240" w:lineRule="auto"/>
-        <w:rPr>
-          <w:lang w:val="en-GB"/>
-        </w:rPr>
-      </w:pPr>
-      <w:r>
-        <w:rPr>
-          <w:lang w:val="en-GB"/>
-        </w:rPr>
-        <w:t xml:space="preserve">Game State 10 </w:t>
-      </w:r>
-    </w:p>
-    <w:p>
-      <w:pPr>
-        <w:spacing w:after="0" w:line="240" w:lineRule="auto"/>
-        <w:rPr>
-          <w:lang w:val="en-GB"/>
-        </w:rPr>
-      </w:pPr>
-      <w:r>
-        <w:rPr>
-          <w:lang w:val="en-GB"/>
-        </w:rPr>
-        <w:t xml:space="preserve">Game state is kept on server </w:t>
-      </w:r>
-    </w:p>
-    <w:p>
-      <w:pPr>
-        <w:spacing w:after="0" w:line="240" w:lineRule="auto"/>
-        <w:rPr>
-          <w:lang w:val="en-GB"/>
-        </w:rPr>
-      </w:pPr>
-      <w:r>
-        <w:rPr>
-          <w:lang w:val="en-GB"/>
-        </w:rPr>
-        <w:t xml:space="preserve"> </w:t>
-      </w:r>
-    </w:p>
-    <w:p>
-      <w:pPr>
-        <w:spacing w:after="0" w:line="240" w:lineRule="auto"/>
-        <w:rPr>
-          <w:lang w:val="en-GB"/>
-        </w:rPr>
-      </w:pPr>
-      <w:r>
-        <w:rPr>
-          <w:lang w:val="en-GB"/>
-        </w:rPr>
-        <w:t xml:space="preserve">Librarian 10 </w:t>
-      </w:r>
-    </w:p>
-    <w:p>
-      <w:pPr>
-        <w:spacing w:after="0" w:line="240" w:lineRule="auto"/>
-        <w:rPr>
-          <w:lang w:val="en-GB"/>
-        </w:rPr>
-      </w:pPr>
-      <w:r>
-        <w:rPr>
-          <w:lang w:val="en-GB"/>
-        </w:rPr>
-        <w:t xml:space="preserve">Use at least one external library besides JUnit. JavaFX does not count as an external library. </w:t>
-      </w:r>
-    </w:p>
-    <w:p>
-      <w:pPr>
-        <w:spacing w:after="0" w:line="240" w:lineRule="auto"/>
-        <w:rPr>
-          <w:lang w:val="en-GB"/>
-        </w:rPr>
-      </w:pPr>
-      <w:r>
-        <w:rPr>
-          <w:lang w:val="en-GB"/>
-        </w:rPr>
-        <w:t xml:space="preserve"> </w:t>
-      </w:r>
-    </w:p>
-    <w:p>
-      <w:pPr>
-        <w:spacing w:after="0" w:line="240" w:lineRule="auto"/>
-        <w:rPr>
-          <w:lang w:val="en-GB"/>
-        </w:rPr>
-      </w:pPr>
-      <w:r>
-        <w:rPr>
-          <w:lang w:val="en-GB"/>
-        </w:rPr>
-        <w:t xml:space="preserve">Lounging 10 </w:t>
-      </w:r>
-    </w:p>
-    <w:p>
-      <w:pPr>
-        <w:spacing w:after="0" w:line="240" w:lineRule="auto"/>
-        <w:rPr>
-          <w:lang w:val="en-GB"/>
-        </w:rPr>
-      </w:pPr>
-      <w:r>
-        <w:rPr>
-          <w:lang w:val="en-GB"/>
-        </w:rPr>
-        <w:t xml:space="preserve">Have support for multiple lobbies (one per game) with their respective internal chats </w:t>
-      </w:r>
-    </w:p>
-    <w:p>
-      <w:pPr>
-        <w:spacing w:after="0" w:line="240" w:lineRule="auto"/>
-        <w:rPr>
-          <w:lang w:val="en-GB"/>
-        </w:rPr>
-      </w:pPr>
-      <w:r>
-        <w:rPr>
-          <w:lang w:val="en-GB"/>
-        </w:rPr>
-        <w:t xml:space="preserve"> </w:t>
-      </w:r>
-    </w:p>
-    <w:p>
-      <w:pPr>
-        <w:spacing w:after="0" w:line="240" w:lineRule="auto"/>
-        <w:rPr>
-          <w:lang w:val="en-GB"/>
-        </w:rPr>
-      </w:pPr>
-      <w:r>
-        <w:rPr>
-          <w:lang w:val="en-GB"/>
-        </w:rPr>
-        <w:t xml:space="preserve">Manual 10 </w:t>
-      </w:r>
-    </w:p>
-    <w:p>
-      <w:pPr>
-        <w:spacing w:after="0" w:line="240" w:lineRule="auto"/>
-        <w:rPr>
-          <w:lang w:val="en-GB"/>
-        </w:rPr>
-      </w:pPr>
-      <w:r>
-        <w:rPr>
-          <w:lang w:val="en-GB"/>
-        </w:rPr>
-        <w:t xml:space="preserve">There is a manual which describes how the game is to be played </w:t>
-      </w:r>
-    </w:p>
-    <w:p>
-      <w:pPr>
-        <w:spacing w:after="0" w:line="240" w:lineRule="auto"/>
-        <w:rPr>
-          <w:lang w:val="en-GB"/>
-        </w:rPr>
-      </w:pPr>
-      <w:r>
-        <w:rPr>
-          <w:lang w:val="en-GB"/>
-        </w:rPr>
-        <w:t xml:space="preserve"> </w:t>
-      </w:r>
-    </w:p>
-    <w:p>
-      <w:pPr>
-        <w:spacing w:after="0" w:line="240" w:lineRule="auto"/>
-        <w:rPr>
-          <w:lang w:val="en-GB"/>
-        </w:rPr>
-      </w:pPr>
-      <w:r>
-        <w:rPr>
-          <w:lang w:val="en-GB"/>
-        </w:rPr>
-        <w:t xml:space="preserve">Player List 5 </w:t>
-      </w:r>
-    </w:p>
-    <w:p>
-      <w:pPr>
-        <w:spacing w:after="0" w:line="240" w:lineRule="auto"/>
-        <w:rPr>
-          <w:lang w:val="en-GB"/>
-        </w:rPr>
-      </w:pPr>
-      <w:r>
-        <w:rPr>
-          <w:lang w:val="en-GB"/>
-        </w:rPr>
-        <w:t xml:space="preserve">There is a way to list all players currently connected to the server </w:t>
-      </w:r>
-    </w:p>
-    <w:p>
-      <w:pPr>
-        <w:spacing w:after="0" w:line="240" w:lineRule="auto"/>
-        <w:rPr>
-          <w:lang w:val="en-GB"/>
-        </w:rPr>
-      </w:pPr>
-      <w:r>
-        <w:rPr>
-          <w:lang w:val="en-GB"/>
-        </w:rPr>
-        <w:t xml:space="preserve"> </w:t>
-      </w:r>
-    </w:p>
-    <w:p>
-      <w:pPr>
-        <w:spacing w:after="0" w:line="240" w:lineRule="auto"/>
-        <w:rPr>
-          <w:lang w:val="en-GB"/>
-        </w:rPr>
-      </w:pPr>
-      <w:r>
-        <w:rPr>
-          <w:lang w:val="en-GB"/>
-        </w:rPr>
-        <w:t xml:space="preserve">Progress Report 15 </w:t>
-      </w:r>
-    </w:p>
-    <w:p>
-      <w:pPr>
-        <w:spacing w:after="0" w:line="240" w:lineRule="auto"/>
-        <w:rPr>
-          <w:lang w:val="en-GB"/>
-        </w:rPr>
-      </w:pPr>
-      <w:r>
-        <w:rPr>
-          <w:lang w:val="en-GB"/>
-        </w:rPr>
-        <w:t xml:space="preserve">How things are going - project timeline and responsibilities, changes and problems </w:t>
-      </w:r>
-    </w:p>
-    <w:p>
-      <w:pPr>
-        <w:spacing w:after="0" w:line="240" w:lineRule="auto"/>
-        <w:rPr>
-          <w:lang w:val="en-GB"/>
-        </w:rPr>
-      </w:pPr>
-      <w:r>
-        <w:rPr>
-          <w:lang w:val="en-GB"/>
-        </w:rPr>
-        <w:t xml:space="preserve"> </w:t>
-      </w:r>
-    </w:p>
-    <w:p>
-      <w:pPr>
-        <w:spacing w:after="0" w:line="240" w:lineRule="auto"/>
-        <w:rPr>
-          <w:lang w:val="en-GB"/>
-        </w:rPr>
-      </w:pPr>
-      <w:r>
-        <w:rPr>
-          <w:lang w:val="en-GB"/>
-        </w:rPr>
-        <w:t xml:space="preserve">Protocol Code 10 </w:t>
-      </w:r>
-    </w:p>
-    <w:p>
-      <w:pPr>
-        <w:spacing w:after="0" w:line="240" w:lineRule="auto"/>
-        <w:rPr>
-          <w:lang w:val="en-GB"/>
-        </w:rPr>
-      </w:pPr>
-      <w:r>
-        <w:rPr>
-          <w:lang w:val="en-GB"/>
-        </w:rPr>
-        <w:t xml:space="preserve">Network protocol is completely defined and documented in source code </w:t>
-      </w:r>
-    </w:p>
-    <w:p>
-      <w:pPr>
-        <w:spacing w:after="0" w:line="240" w:lineRule="auto"/>
-        <w:rPr>
-          <w:lang w:val="en-GB"/>
-        </w:rPr>
-      </w:pPr>
-      <w:r>
-        <w:rPr>
-          <w:lang w:val="en-GB"/>
-        </w:rPr>
-        <w:t xml:space="preserve"> </w:t>
-      </w:r>
-    </w:p>
-    <w:p>
-      <w:pPr>
-        <w:spacing w:after="0" w:line="240" w:lineRule="auto"/>
-        <w:rPr>
-          <w:lang w:val="en-GB"/>
-        </w:rPr>
-      </w:pPr>
-      <w:r>
-        <w:rPr>
-          <w:lang w:val="en-GB"/>
-        </w:rPr>
-        <w:t xml:space="preserve">Protocol Document 5 </w:t>
-      </w:r>
-    </w:p>
-    <w:p>
-      <w:pPr>
-        <w:spacing w:after="0" w:line="240" w:lineRule="auto"/>
-        <w:rPr>
-          <w:lang w:val="en-GB"/>
-        </w:rPr>
-      </w:pPr>
-      <w:r>
-        <w:rPr>
-          <w:lang w:val="en-GB"/>
-        </w:rPr>
-        <w:t xml:space="preserve">The definition of the network protocol in the external document is up to date </w:t>
-      </w:r>
-    </w:p>
-    <w:p>
-      <w:pPr>
-        <w:spacing w:after="0" w:line="240" w:lineRule="auto"/>
-        <w:rPr>
-          <w:lang w:val="en-GB"/>
-        </w:rPr>
-      </w:pPr>
-      <w:r>
-        <w:rPr>
-          <w:lang w:val="en-GB"/>
-        </w:rPr>
-        <w:t xml:space="preserve"> </w:t>
-      </w:r>
-    </w:p>
-    <w:p>
-      <w:pPr>
-        <w:spacing w:after="0" w:line="240" w:lineRule="auto"/>
-        <w:rPr>
-          <w:lang w:val="en-GB"/>
-        </w:rPr>
-      </w:pPr>
-      <w:r>
-        <w:rPr>
-          <w:lang w:val="en-GB"/>
-        </w:rPr>
-        <w:t xml:space="preserve">QA 10 </w:t>
-      </w:r>
-    </w:p>
-    <w:p>
-      <w:pPr>
-        <w:spacing w:after="0" w:line="240" w:lineRule="auto"/>
-        <w:rPr>
-          <w:lang w:val="en-GB"/>
-        </w:rPr>
-      </w:pPr>
-      <w:r>
-        <w:rPr>
-          <w:lang w:val="en-GB"/>
-        </w:rPr>
-        <w:t xml:space="preserve">Present your QA measures which can also be found in the updated document </w:t>
-      </w:r>
-    </w:p>
-    <w:p>
-      <w:pPr>
-        <w:spacing w:after="0" w:line="240" w:lineRule="auto"/>
-        <w:rPr>
-          <w:lang w:val="en-GB"/>
-        </w:rPr>
-      </w:pPr>
-      <w:r>
-        <w:rPr>
-          <w:lang w:val="en-GB"/>
-        </w:rPr>
-        <w:t xml:space="preserve"> </w:t>
-      </w:r>
-    </w:p>
-    <w:p>
-      <w:pPr>
-        <w:spacing w:after="0" w:line="240" w:lineRule="auto"/>
-        <w:rPr>
-          <w:lang w:val="en-GB"/>
-        </w:rPr>
-      </w:pPr>
-      <w:r>
-        <w:rPr>
-          <w:lang w:val="en-GB"/>
-        </w:rPr>
-        <w:t xml:space="preserve">QA (advanced) 10 </w:t>
-      </w:r>
-    </w:p>
-    <w:p>
-      <w:pPr>
-        <w:spacing w:after="0" w:line="240" w:lineRule="auto"/>
-        <w:rPr>
-          <w:lang w:val="en-GB"/>
-        </w:rPr>
-      </w:pPr>
-      <w:r>
-        <w:rPr>
-          <w:lang w:val="en-GB"/>
-        </w:rPr>
-        <w:t xml:space="preserve">Have a well thought out and detailed written QA concept and a solid and realistic plan on how to implement it. If possible, have a first result of your metrics. </w:t>
-      </w:r>
-    </w:p>
-    <w:p>
-      <w:pPr>
-        <w:spacing w:after="0" w:line="240" w:lineRule="auto"/>
-        <w:rPr>
-          <w:lang w:val="en-GB"/>
-        </w:rPr>
-      </w:pPr>
-      <w:r>
-        <w:rPr>
-          <w:lang w:val="en-GB"/>
-        </w:rPr>
-        <w:t xml:space="preserve"> </w:t>
-      </w:r>
-    </w:p>
-    <w:p>
-      <w:pPr>
-        <w:spacing w:after="0" w:line="240" w:lineRule="auto"/>
-        <w:rPr>
-          <w:lang w:val="en-GB"/>
-        </w:rPr>
-      </w:pPr>
-      <w:r>
-        <w:rPr>
-          <w:lang w:val="en-GB"/>
-        </w:rPr>
-        <w:t xml:space="preserve">Rules to Code 5 </w:t>
-      </w:r>
-    </w:p>
-    <w:p>
-      <w:pPr>
-        <w:spacing w:after="0" w:line="240" w:lineRule="auto"/>
-        <w:rPr>
-          <w:lang w:val="en-GB"/>
-        </w:rPr>
-      </w:pPr>
-      <w:r>
-        <w:rPr>
-          <w:lang w:val="en-GB"/>
-        </w:rPr>
-        <w:t xml:space="preserve">How is the </w:t>
-      </w:r>
-      <w:proofErr w:type="spellStart"/>
-      <w:r>
-        <w:rPr>
-          <w:lang w:val="en-GB"/>
-        </w:rPr>
-        <w:t>gamestate</w:t>
-      </w:r>
-      <w:proofErr w:type="spellEnd"/>
-      <w:r>
-        <w:rPr>
-          <w:lang w:val="en-GB"/>
-        </w:rPr>
         <w:t xml:space="preserve"> and game logic represented in the code </w:t>
       </w:r>
     </w:p>
@@ -2278,91 +2194,91 @@
         <w:rPr>
           <w:lang w:val="en-GB"/>
         </w:rPr>
+        <w:t xml:space="preserve"> </w:t>
+      </w:r>
+    </w:p>
+    <w:p>
+      <w:pPr>
+        <w:spacing w:after="0" w:line="240" w:lineRule="auto"/>
+        <w:rPr>
+          <w:lang w:val="en-GB"/>
+        </w:rPr>
+      </w:pPr>
+      <w:r>
+        <w:rPr>
+          <w:lang w:val="en-GB"/>
+        </w:rPr>
+        <w:t xml:space="preserve">Shall We Play a Game 30 </w:t>
+      </w:r>
+    </w:p>
+    <w:p>
+      <w:pPr>
+        <w:spacing w:after="0" w:line="240" w:lineRule="auto"/>
+        <w:rPr>
+          <w:lang w:val="en-GB"/>
+        </w:rPr>
+      </w:pPr>
+      <w:r>
+        <w:rPr>
+          <w:lang w:val="en-GB"/>
+        </w:rPr>
+        <w:t xml:space="preserve">Present a working prototype of the game logic in the exercise slot by playing the game (Terminal or GUI) </w:t>
+      </w:r>
+    </w:p>
+    <w:p>
+      <w:pPr>
+        <w:spacing w:after="0" w:line="240" w:lineRule="auto"/>
+        <w:rPr>
+          <w:lang w:val="en-GB"/>
+        </w:rPr>
+      </w:pPr>
+      <w:r>
+        <w:rPr>
+          <w:lang w:val="en-GB"/>
+        </w:rPr>
+        <w:t xml:space="preserve"> </w:t>
+      </w:r>
+    </w:p>
+    <w:p>
+      <w:pPr>
+        <w:spacing w:after="0" w:line="240" w:lineRule="auto"/>
+        <w:rPr>
+          <w:lang w:val="en-GB"/>
+        </w:rPr>
+      </w:pPr>
+      <w:r>
+        <w:rPr>
+          <w:lang w:val="en-GB"/>
+        </w:rPr>
+        <w:t xml:space="preserve">Technology! 10 </w:t>
+      </w:r>
+    </w:p>
+    <w:p>
+      <w:pPr>
+        <w:spacing w:after="0" w:line="240" w:lineRule="auto"/>
+        <w:rPr>
+          <w:lang w:val="en-GB"/>
+        </w:rPr>
+      </w:pPr>
+      <w:r>
+        <w:rPr>
+          <w:lang w:val="en-GB"/>
+        </w:rPr>
+        <w:t xml:space="preserve">Describe tools, libraries and processes which you use that are not introduced in the lecture and why you use them </w:t>
+      </w:r>
+    </w:p>
+    <w:p>
+      <w:pPr>
+        <w:spacing w:after="0" w:line="240" w:lineRule="auto"/>
+        <w:rPr>
+          <w:lang w:val="en-GB"/>
+        </w:rPr>
+      </w:pPr>
+      <w:r>
+        <w:rPr>
+          <w:lang w:val="en-GB"/>
+        </w:rPr>
         <w:lastRenderedPageBreak/>
-        <w:t xml:space="preserve"> </w:t>
-      </w:r>
-    </w:p>
-    <w:p>
-      <w:pPr>
-        <w:spacing w:after="0" w:line="240" w:lineRule="auto"/>
-        <w:rPr>
-          <w:lang w:val="en-GB"/>
-        </w:rPr>
-      </w:pPr>
-      <w:r>
-        <w:rPr>
-          <w:lang w:val="en-GB"/>
-        </w:rPr>
-        <w:t xml:space="preserve">Shall We Play a Game 30 </w:t>
-      </w:r>
-    </w:p>
-    <w:p>
-      <w:pPr>
-        <w:spacing w:after="0" w:line="240" w:lineRule="auto"/>
-        <w:rPr>
-          <w:lang w:val="en-GB"/>
-        </w:rPr>
-      </w:pPr>
-      <w:r>
-        <w:rPr>
-          <w:lang w:val="en-GB"/>
-        </w:rPr>
-        <w:t xml:space="preserve">Present a working prototype of the game logic in the exercise slot by playing the game (Terminal or GUI) </w:t>
-      </w:r>
-    </w:p>
-    <w:p>
-      <w:pPr>
-        <w:spacing w:after="0" w:line="240" w:lineRule="auto"/>
-        <w:rPr>
-          <w:lang w:val="en-GB"/>
-        </w:rPr>
-      </w:pPr>
-      <w:r>
-        <w:rPr>
-          <w:lang w:val="en-GB"/>
-        </w:rPr>
-        <w:t xml:space="preserve"> </w:t>
-      </w:r>
-    </w:p>
-    <w:p>
-      <w:pPr>
-        <w:spacing w:after="0" w:line="240" w:lineRule="auto"/>
-        <w:rPr>
-          <w:lang w:val="en-GB"/>
-        </w:rPr>
-      </w:pPr>
-      <w:r>
-        <w:rPr>
-          <w:lang w:val="en-GB"/>
-        </w:rPr>
-        <w:t xml:space="preserve">Technology! 10 </w:t>
-      </w:r>
-    </w:p>
-    <w:p>
-      <w:pPr>
-        <w:spacing w:after="0" w:line="240" w:lineRule="auto"/>
-        <w:rPr>
-          <w:lang w:val="en-GB"/>
-        </w:rPr>
-      </w:pPr>
-      <w:r>
-        <w:rPr>
-          <w:lang w:val="en-GB"/>
-        </w:rPr>
-        <w:t xml:space="preserve">Describe tools, libraries and processes which you use that are not introduced in the lecture and why you use them </w:t>
-      </w:r>
-    </w:p>
-    <w:p>
-      <w:pPr>
-        <w:spacing w:after="0" w:line="240" w:lineRule="auto"/>
-        <w:rPr>
-          <w:lang w:val="en-GB"/>
-        </w:rPr>
-      </w:pPr>
-      <w:r>
-        <w:rPr>
-          <w:lang w:val="en-GB"/>
-        </w:rPr>
         <w:t xml:space="preserve"> </w:t>
       </w:r>
     </w:p>
@@ -3018,7 +2934,6 @@
         <w:rPr>
           <w:lang w:val="en-GB"/>
         </w:rPr>
-        <w:lastRenderedPageBreak/>
         <w:t xml:space="preserve"> </w:t>
       </w:r>
     </w:p>
@@ -3113,6 +3028,7 @@
         <w:rPr>
           <w:lang w:val="en-GB"/>
         </w:rPr>
+        <w:lastRenderedPageBreak/>
         <w:t xml:space="preserve"> </w:t>
       </w:r>
     </w:p>
@@ -3729,133 +3645,133 @@
         <w:rPr>
           <w:lang w:val="en-GB"/>
         </w:rPr>
+        <w:t xml:space="preserve">Pachydermatous Librarian 10 </w:t>
+      </w:r>
+    </w:p>
+    <w:p>
+      <w:pPr>
+        <w:spacing w:after="0" w:line="240" w:lineRule="auto"/>
+        <w:rPr>
+          <w:lang w:val="en-GB"/>
+        </w:rPr>
+      </w:pPr>
+      <w:r>
+        <w:rPr>
+          <w:lang w:val="en-GB"/>
+        </w:rPr>
+        <w:t xml:space="preserve">All external libraries in your project are managed by </w:t>
+      </w:r>
+      <w:proofErr w:type="spellStart"/>
+      <w:r>
+        <w:rPr>
+          <w:lang w:val="en-GB"/>
+        </w:rPr>
+        <w:t>gradle</w:t>
+      </w:r>
+      <w:proofErr w:type="spellEnd"/>
+      <w:r>
+        <w:rPr>
+          <w:lang w:val="en-GB"/>
+        </w:rPr>
+        <w:t xml:space="preserve"> via maven central </w:t>
+      </w:r>
+    </w:p>
+    <w:p>
+      <w:pPr>
+        <w:spacing w:after="0" w:line="240" w:lineRule="auto"/>
+        <w:rPr>
+          <w:lang w:val="en-GB"/>
+        </w:rPr>
+      </w:pPr>
+      <w:r>
+        <w:rPr>
+          <w:lang w:val="en-GB"/>
+        </w:rPr>
+        <w:t xml:space="preserve"> </w:t>
+      </w:r>
+    </w:p>
+    <w:p>
+      <w:pPr>
+        <w:spacing w:after="0" w:line="240" w:lineRule="auto"/>
+        <w:rPr>
+          <w:lang w:val="en-GB"/>
+        </w:rPr>
+      </w:pPr>
+      <w:r>
+        <w:rPr>
+          <w:lang w:val="en-GB"/>
+        </w:rPr>
+        <w:t xml:space="preserve">Picturesque 10 </w:t>
+      </w:r>
+    </w:p>
+    <w:p>
+      <w:pPr>
+        <w:spacing w:after="0" w:line="240" w:lineRule="auto"/>
+        <w:rPr>
+          <w:lang w:val="en-GB"/>
+        </w:rPr>
+      </w:pPr>
+      <w:r>
+        <w:rPr>
+          <w:lang w:val="en-GB"/>
+        </w:rPr>
+        <w:t xml:space="preserve">Have a representative screenshot of the game </w:t>
+      </w:r>
+    </w:p>
+    <w:p>
+      <w:pPr>
+        <w:spacing w:after="0" w:line="240" w:lineRule="auto"/>
+        <w:rPr>
+          <w:lang w:val="en-GB"/>
+        </w:rPr>
+      </w:pPr>
+      <w:r>
+        <w:rPr>
+          <w:lang w:val="en-GB"/>
+        </w:rPr>
+        <w:t xml:space="preserve"> </w:t>
+      </w:r>
+    </w:p>
+    <w:p>
+      <w:pPr>
+        <w:spacing w:after="0" w:line="240" w:lineRule="auto"/>
+        <w:rPr>
+          <w:lang w:val="en-GB"/>
+        </w:rPr>
+      </w:pPr>
+      <w:r>
+        <w:rPr>
+          <w:lang w:val="en-GB"/>
+        </w:rPr>
+        <w:t xml:space="preserve">Protocol Code 5 </w:t>
+      </w:r>
+    </w:p>
+    <w:p>
+      <w:pPr>
+        <w:spacing w:after="0" w:line="240" w:lineRule="auto"/>
+        <w:rPr>
+          <w:lang w:val="en-GB"/>
+        </w:rPr>
+      </w:pPr>
+      <w:r>
+        <w:rPr>
+          <w:lang w:val="en-GB"/>
+        </w:rPr>
+        <w:t xml:space="preserve">Final version of network protocol is completely defined and documented in source code </w:t>
+      </w:r>
+    </w:p>
+    <w:p>
+      <w:pPr>
+        <w:spacing w:after="0" w:line="240" w:lineRule="auto"/>
+        <w:rPr>
+          <w:lang w:val="en-GB"/>
+        </w:rPr>
+      </w:pPr>
+      <w:r>
+        <w:rPr>
+          <w:lang w:val="en-GB"/>
+        </w:rPr>
         <w:lastRenderedPageBreak/>
-        <w:t xml:space="preserve">Pachydermatous Librarian 10 </w:t>
-      </w:r>
-    </w:p>
-    <w:p>
-      <w:pPr>
-        <w:spacing w:after="0" w:line="240" w:lineRule="auto"/>
-        <w:rPr>
-          <w:lang w:val="en-GB"/>
-        </w:rPr>
-      </w:pPr>
-      <w:r>
-        <w:rPr>
-          <w:lang w:val="en-GB"/>
-        </w:rPr>
-        <w:t xml:space="preserve">All external libraries in your project are managed by </w:t>
-      </w:r>
-      <w:proofErr w:type="spellStart"/>
-      <w:r>
-        <w:rPr>
-          <w:lang w:val="en-GB"/>
-        </w:rPr>
-        <w:t>gradle</w:t>
-      </w:r>
-      <w:proofErr w:type="spellEnd"/>
-      <w:r>
-        <w:rPr>
-          <w:lang w:val="en-GB"/>
-        </w:rPr>
-        <w:t xml:space="preserve"> via maven central </w:t>
-      </w:r>
-    </w:p>
-    <w:p>
-      <w:pPr>
-        <w:spacing w:after="0" w:line="240" w:lineRule="auto"/>
-        <w:rPr>
-          <w:lang w:val="en-GB"/>
-        </w:rPr>
-      </w:pPr>
-      <w:r>
-        <w:rPr>
-          <w:lang w:val="en-GB"/>
-        </w:rPr>
-        <w:t xml:space="preserve"> </w:t>
-      </w:r>
-    </w:p>
-    <w:p>
-      <w:pPr>
-        <w:spacing w:after="0" w:line="240" w:lineRule="auto"/>
-        <w:rPr>
-          <w:lang w:val="en-GB"/>
-        </w:rPr>
-      </w:pPr>
-      <w:r>
-        <w:rPr>
-          <w:lang w:val="en-GB"/>
-        </w:rPr>
-        <w:t xml:space="preserve">Picturesque 10 </w:t>
-      </w:r>
-    </w:p>
-    <w:p>
-      <w:pPr>
-        <w:spacing w:after="0" w:line="240" w:lineRule="auto"/>
-        <w:rPr>
-          <w:lang w:val="en-GB"/>
-        </w:rPr>
-      </w:pPr>
-      <w:r>
-        <w:rPr>
-          <w:lang w:val="en-GB"/>
-        </w:rPr>
-        <w:t xml:space="preserve">Have a representative screenshot of the game </w:t>
-      </w:r>
-    </w:p>
-    <w:p>
-      <w:pPr>
-        <w:spacing w:after="0" w:line="240" w:lineRule="auto"/>
-        <w:rPr>
-          <w:lang w:val="en-GB"/>
-        </w:rPr>
-      </w:pPr>
-      <w:r>
-        <w:rPr>
-          <w:lang w:val="en-GB"/>
-        </w:rPr>
-        <w:t xml:space="preserve"> </w:t>
-      </w:r>
-    </w:p>
-    <w:p>
-      <w:pPr>
-        <w:spacing w:after="0" w:line="240" w:lineRule="auto"/>
-        <w:rPr>
-          <w:lang w:val="en-GB"/>
-        </w:rPr>
-      </w:pPr>
-      <w:r>
-        <w:rPr>
-          <w:lang w:val="en-GB"/>
-        </w:rPr>
-        <w:t xml:space="preserve">Protocol Code 5 </w:t>
-      </w:r>
-    </w:p>
-    <w:p>
-      <w:pPr>
-        <w:spacing w:after="0" w:line="240" w:lineRule="auto"/>
-        <w:rPr>
-          <w:lang w:val="en-GB"/>
-        </w:rPr>
-      </w:pPr>
-      <w:r>
-        <w:rPr>
-          <w:lang w:val="en-GB"/>
-        </w:rPr>
-        <w:t xml:space="preserve">Final version of network protocol is completely defined and documented in source code </w:t>
-      </w:r>
-    </w:p>
-    <w:p>
-      <w:pPr>
-        <w:spacing w:after="0" w:line="240" w:lineRule="auto"/>
-        <w:rPr>
-          <w:lang w:val="en-GB"/>
-        </w:rPr>
-      </w:pPr>
-      <w:r>
-        <w:rPr>
-          <w:lang w:val="en-GB"/>
-        </w:rPr>
         <w:t xml:space="preserve"> </w:t>
       </w:r>
     </w:p>
@@ -4290,7 +4206,7 @@
 </file>
 
 <file path=word/styles.xml><?xml version="1.0" encoding="utf-8"?>
-<w:styles xmlns:mc="http://schemas.openxmlformats.org/markup-compatibility/2006" xmlns:r="http://schemas.openxmlformats.org/officeDocument/2006/relationships" xmlns:w="http://schemas.openxmlformats.org/wordprocessingml/2006/main" xmlns:w14="http://schemas.microsoft.com/office/word/2010/wordml" xmlns:w15="http://schemas.microsoft.com/office/word/2012/wordml" xmlns:w16cid="http://schemas.microsoft.com/office/word/2016/wordml/cid" xmlns:w16se="http://schemas.microsoft.com/office/word/2015/wordml/symex" mc:Ignorable="w14 w15 w16se w16cid">
+<w:styles xmlns:mc="http://schemas.openxmlformats.org/markup-compatibility/2006" xmlns:r="http://schemas.openxmlformats.org/officeDocument/2006/relationships" xmlns:w="http://schemas.openxmlformats.org/wordprocessingml/2006/main" xmlns:w14="http://schemas.microsoft.com/office/word/2010/wordml" xmlns:w15="http://schemas.microsoft.com/office/word/2012/wordml" xmlns:w16cex="http://schemas.microsoft.com/office/word/2018/wordml/cex" xmlns:w16cid="http://schemas.microsoft.com/office/word/2016/wordml/cid" xmlns:w16="http://schemas.microsoft.com/office/word/2018/wordml" xmlns:w16se="http://schemas.microsoft.com/office/word/2015/wordml/symex" mc:Ignorable="w14 w15 w16se w16cid w16 w16cex">
   <w:docDefaults>
     <w:rPrDefault>
       <w:rPr>

</xml_diff>